<commit_message>
introduction added by numan
</commit_message>
<xml_diff>
--- a/ProjectReport.docx
+++ b/ProjectReport.docx
@@ -7,19 +7,63 @@
         <w:rPr>
           <w:b/>
           <w:bCs/>
+          <w:sz w:val="28"/>
+          <w:szCs w:val="28"/>
         </w:rPr>
       </w:pPr>
       <w:r>
         <w:rPr>
           <w:b/>
           <w:bCs/>
-        </w:rPr>
-        <w:t>Key Features of GitHub (as Led by Adnan Ali – GitHub Leader)</w:t>
-      </w:r>
-    </w:p>
-    <w:p>
-      <w:r>
-        <w:t>As the GitHub lead, my focus is on utilizing GitHub’s core features to streamline collaboration, maintain code quality, and ensure efficient project delivery. Below are the key features that make GitHub central to our workflow:</w:t>
+          <w:sz w:val="28"/>
+          <w:szCs w:val="28"/>
+        </w:rPr>
+        <w:t>Key Features of GitHub</w:t>
+      </w:r>
+    </w:p>
+    <w:p>
+      <w:pPr>
+        <w:spacing w:before="100" w:beforeAutospacing="1" w:after="100" w:afterAutospacing="1" w:line="240" w:lineRule="auto"/>
+        <w:jc w:val="both"/>
+        <w:rPr>
+          <w:rFonts w:eastAsia="Times New Roman" w:cs="Times New Roman"/>
+          <w:kern w:val="0"/>
+          <w14:ligatures w14:val="none"/>
+        </w:rPr>
+      </w:pPr>
+      <w:r>
+        <w:rPr>
+          <w:rFonts w:eastAsia="Times New Roman" w:cs="Times New Roman"/>
+          <w:kern w:val="0"/>
+          <w14:ligatures w14:val="none"/>
+        </w:rPr>
+        <w:t>The selected platform for version control is</w:t>
+      </w:r>
+      <w:r>
+        <w:rPr>
+          <w:rFonts w:eastAsia="Times New Roman" w:cs="Times New Roman"/>
+          <w:kern w:val="0"/>
+          <w14:ligatures w14:val="none"/>
+        </w:rPr>
+        <w:t xml:space="preserve"> </w:t>
+      </w:r>
+      <w:proofErr w:type="spellStart"/>
+      <w:r>
+        <w:rPr>
+          <w:rFonts w:eastAsia="Times New Roman" w:cs="Times New Roman"/>
+          <w:kern w:val="0"/>
+          <w14:ligatures w14:val="none"/>
+        </w:rPr>
+        <w:t>Github</w:t>
+      </w:r>
+      <w:proofErr w:type="spellEnd"/>
+      <w:r>
+        <w:rPr>
+          <w:rFonts w:eastAsia="Times New Roman" w:cs="Times New Roman"/>
+          <w:kern w:val="0"/>
+          <w14:ligatures w14:val="none"/>
+        </w:rPr>
+        <w:t>. Following are the key features of bitbucket:</w:t>
       </w:r>
     </w:p>
     <w:p>
@@ -287,6 +331,35 @@
       </w:r>
       <w:r>
         <w:t xml:space="preserve"> allow us to customize workflows to match our project requirements.</w:t>
+      </w:r>
+    </w:p>
+    <w:p>
+      <w:pPr>
+        <w:rPr>
+          <w:rFonts w:asciiTheme="majorHAnsi" w:hAnsiTheme="majorHAnsi"/>
+          <w:b/>
+          <w:bCs/>
+          <w:sz w:val="28"/>
+          <w:szCs w:val="28"/>
+        </w:rPr>
+      </w:pPr>
+      <w:r>
+        <w:rPr>
+          <w:rFonts w:asciiTheme="majorHAnsi" w:hAnsiTheme="majorHAnsi"/>
+          <w:b/>
+          <w:bCs/>
+          <w:sz w:val="28"/>
+          <w:szCs w:val="28"/>
+        </w:rPr>
+        <w:t>Introduction</w:t>
+      </w:r>
+    </w:p>
+    <w:p>
+      <w:r>
+        <w:t>GitHub is a widely used web-based version control and collaboration platform that allows developers to manage and share their code using Git. It enables multiple developers to work on the same project simultaneously while maintaining a complete history of changes. GitHub is popular among individuals, open-source contributors, and large organizations because it simplifies teamwork, supports continuous integration, and provides a central place for managing code repositories.</w:t>
+      </w:r>
+      <w:r>
+        <w:t xml:space="preserve">   </w:t>
       </w:r>
     </w:p>
     <w:p/>
@@ -903,6 +976,7 @@
   <w:style w:type="character" w:default="1" w:styleId="DefaultParagraphFont">
     <w:name w:val="Default Paragraph Font"/>
     <w:uiPriority w:val="1"/>
+    <w:semiHidden/>
     <w:unhideWhenUsed/>
   </w:style>
   <w:style w:type="table" w:default="1" w:styleId="TableNormal">

</xml_diff>

<commit_message>
introduction added by numan arif
</commit_message>
<xml_diff>
--- a/ProjectReport.docx
+++ b/ProjectReport.docx
@@ -45,25 +45,31 @@
           <w:kern w:val="0"/>
           <w14:ligatures w14:val="none"/>
         </w:rPr>
-        <w:t xml:space="preserve"> </w:t>
-      </w:r>
-      <w:proofErr w:type="spellStart"/>
+        <w:t xml:space="preserve"> Github</w:t>
+      </w:r>
       <w:r>
         <w:rPr>
           <w:rFonts w:eastAsia="Times New Roman" w:cs="Times New Roman"/>
           <w:kern w:val="0"/>
           <w14:ligatures w14:val="none"/>
         </w:rPr>
-        <w:t>Github</w:t>
-      </w:r>
-      <w:proofErr w:type="spellEnd"/>
+        <w:t>. Following are the key features of</w:t>
+      </w:r>
       <w:r>
         <w:rPr>
           <w:rFonts w:eastAsia="Times New Roman" w:cs="Times New Roman"/>
           <w:kern w:val="0"/>
           <w14:ligatures w14:val="none"/>
         </w:rPr>
-        <w:t>. Following are the key features of bitbucket:</w:t>
+        <w:t xml:space="preserve"> Github</w:t>
+      </w:r>
+      <w:r>
+        <w:rPr>
+          <w:rFonts w:eastAsia="Times New Roman" w:cs="Times New Roman"/>
+          <w:kern w:val="0"/>
+          <w14:ligatures w14:val="none"/>
+        </w:rPr>
+        <w:t>:</w:t>
       </w:r>
     </w:p>
     <w:p>
@@ -258,23 +264,7 @@
           <w:b/>
           <w:bCs/>
         </w:rPr>
-        <w:t xml:space="preserve">7. Collaboration and </w:t>
-      </w:r>
-      <w:proofErr w:type="gramStart"/>
-      <w:r>
-        <w:rPr>
-          <w:b/>
-          <w:bCs/>
-        </w:rPr>
-        <w:t>Open Source</w:t>
-      </w:r>
-      <w:proofErr w:type="gramEnd"/>
-      <w:r>
-        <w:rPr>
-          <w:b/>
-          <w:bCs/>
-        </w:rPr>
-        <w:t xml:space="preserve"> Contribution</w:t>
+        <w:t>7. Collaboration and Open Source Contribution</w:t>
       </w:r>
     </w:p>
     <w:p>
@@ -304,12 +294,12 @@
           <w:b/>
           <w:bCs/>
         </w:rPr>
+        <w:t>8. Integration and Customization</w:t>
+      </w:r>
+    </w:p>
+    <w:p>
+      <w:r>
         <w:lastRenderedPageBreak/>
-        <w:t>8. Integration and Customization</w:t>
-      </w:r>
-    </w:p>
-    <w:p>
-      <w:r>
         <w:t xml:space="preserve">GitHub seamlessly integrates with </w:t>
       </w:r>
       <w:r>

</xml_diff>

<commit_message>
details added by numan arif
</commit_message>
<xml_diff>
--- a/ProjectReport.docx
+++ b/ProjectReport.docx
@@ -45,23 +45,25 @@
           <w:kern w:val="0"/>
           <w14:ligatures w14:val="none"/>
         </w:rPr>
-        <w:t xml:space="preserve"> Github</w:t>
-      </w:r>
+        <w:t xml:space="preserve"> </w:t>
+      </w:r>
+      <w:proofErr w:type="spellStart"/>
       <w:r>
         <w:rPr>
           <w:rFonts w:eastAsia="Times New Roman" w:cs="Times New Roman"/>
           <w:kern w:val="0"/>
           <w14:ligatures w14:val="none"/>
         </w:rPr>
-        <w:t>. Following are the key features of</w:t>
-      </w:r>
+        <w:t>Github</w:t>
+      </w:r>
+      <w:proofErr w:type="spellEnd"/>
       <w:r>
         <w:rPr>
           <w:rFonts w:eastAsia="Times New Roman" w:cs="Times New Roman"/>
           <w:kern w:val="0"/>
           <w14:ligatures w14:val="none"/>
         </w:rPr>
-        <w:t xml:space="preserve"> Github</w:t>
+        <w:t>. Following are the key features of</w:t>
       </w:r>
       <w:r>
         <w:rPr>
@@ -69,6 +71,24 @@
           <w:kern w:val="0"/>
           <w14:ligatures w14:val="none"/>
         </w:rPr>
+        <w:t xml:space="preserve"> </w:t>
+      </w:r>
+      <w:proofErr w:type="spellStart"/>
+      <w:r>
+        <w:rPr>
+          <w:rFonts w:eastAsia="Times New Roman" w:cs="Times New Roman"/>
+          <w:kern w:val="0"/>
+          <w14:ligatures w14:val="none"/>
+        </w:rPr>
+        <w:t>Github</w:t>
+      </w:r>
+      <w:proofErr w:type="spellEnd"/>
+      <w:r>
+        <w:rPr>
+          <w:rFonts w:eastAsia="Times New Roman" w:cs="Times New Roman"/>
+          <w:kern w:val="0"/>
+          <w14:ligatures w14:val="none"/>
+        </w:rPr>
         <w:t>:</w:t>
       </w:r>
     </w:p>
@@ -264,7 +284,23 @@
           <w:b/>
           <w:bCs/>
         </w:rPr>
-        <w:t>7. Collaboration and Open Source Contribution</w:t>
+        <w:t xml:space="preserve">7. Collaboration and </w:t>
+      </w:r>
+      <w:proofErr w:type="gramStart"/>
+      <w:r>
+        <w:rPr>
+          <w:b/>
+          <w:bCs/>
+        </w:rPr>
+        <w:t>Open Source</w:t>
+      </w:r>
+      <w:proofErr w:type="gramEnd"/>
+      <w:r>
+        <w:rPr>
+          <w:b/>
+          <w:bCs/>
+        </w:rPr>
+        <w:t xml:space="preserve"> Contribution</w:t>
       </w:r>
     </w:p>
     <w:p>
@@ -350,6 +386,152 @@
       </w:r>
       <w:r>
         <w:t xml:space="preserve">   </w:t>
+      </w:r>
+    </w:p>
+    <w:p>
+      <w:pPr>
+        <w:rPr>
+          <w:rFonts w:asciiTheme="majorHAnsi" w:hAnsiTheme="majorHAnsi"/>
+          <w:b/>
+          <w:bCs/>
+          <w:sz w:val="28"/>
+          <w:szCs w:val="28"/>
+        </w:rPr>
+      </w:pPr>
+      <w:r>
+        <w:rPr>
+          <w:rFonts w:asciiTheme="majorHAnsi" w:hAnsiTheme="majorHAnsi"/>
+          <w:b/>
+          <w:bCs/>
+          <w:sz w:val="28"/>
+          <w:szCs w:val="28"/>
+        </w:rPr>
+        <w:t>Details</w:t>
+      </w:r>
+    </w:p>
+    <w:p>
+      <w:r>
+        <w:t>GitHub provides a rich set of features that enhance software development, collaboration, and project management:</w:t>
+      </w:r>
+    </w:p>
+    <w:p>
+      <w:pPr>
+        <w:rPr>
+          <w:b/>
+          <w:bCs/>
+        </w:rPr>
+      </w:pPr>
+      <w:r>
+        <w:rPr>
+          <w:b/>
+          <w:bCs/>
+        </w:rPr>
+        <w:t>Repository Hosting:</w:t>
+      </w:r>
+    </w:p>
+    <w:p>
+      <w:r>
+        <w:t>GitHub hosts both public and private repositories, allowing developers to store and organize code efficiently in one place.</w:t>
+      </w:r>
+    </w:p>
+    <w:p>
+      <w:pPr>
+        <w:rPr>
+          <w:b/>
+          <w:bCs/>
+        </w:rPr>
+      </w:pPr>
+      <w:r>
+        <w:rPr>
+          <w:b/>
+          <w:bCs/>
+        </w:rPr>
+        <w:t>Branching and Merging:</w:t>
+      </w:r>
+    </w:p>
+    <w:p>
+      <w:r>
+        <w:t>Developers can create branches to work on new features or fixes independently, then merge changes into the main branch after review.</w:t>
+      </w:r>
+    </w:p>
+    <w:p>
+      <w:pPr>
+        <w:rPr>
+          <w:b/>
+          <w:bCs/>
+        </w:rPr>
+      </w:pPr>
+      <w:r>
+        <w:rPr>
+          <w:b/>
+          <w:bCs/>
+        </w:rPr>
+        <w:t>Pull Requests and Code Reviews:</w:t>
+      </w:r>
+    </w:p>
+    <w:p>
+      <w:r>
+        <w:t>GitHub’s pull request system allows team members to review code, discuss improvements, and ensure quality before merging changes.</w:t>
+      </w:r>
+    </w:p>
+    <w:p>
+      <w:pPr>
+        <w:rPr>
+          <w:b/>
+          <w:bCs/>
+        </w:rPr>
+      </w:pPr>
+      <w:r>
+        <w:rPr>
+          <w:b/>
+          <w:bCs/>
+        </w:rPr>
+        <w:t>GitHub Actions (CI/CD):</w:t>
+      </w:r>
+    </w:p>
+    <w:p>
+      <w:r>
+        <w:t>Provides built-in automation for testing and deploying code through continuous integration and continuous deployment workflows.</w:t>
+      </w:r>
+    </w:p>
+    <w:p>
+      <w:pPr>
+        <w:rPr>
+          <w:b/>
+          <w:bCs/>
+        </w:rPr>
+      </w:pPr>
+      <w:r>
+        <w:rPr>
+          <w:b/>
+          <w:bCs/>
+        </w:rPr>
+        <w:t>Issue Tracking and Project Boards:</w:t>
+      </w:r>
+    </w:p>
+    <w:p>
+      <w:r>
+        <w:t>GitHub includes integrated issue tracking and Kanban-style boards for managing tasks, bugs, and project progress.</w:t>
+      </w:r>
+    </w:p>
+    <w:p>
+      <w:pPr>
+        <w:rPr>
+          <w:b/>
+          <w:bCs/>
+        </w:rPr>
+      </w:pPr>
+      <w:r>
+        <w:rPr>
+          <w:b/>
+          <w:bCs/>
+        </w:rPr>
+        <w:t>Security and Access Control:</w:t>
+      </w:r>
+    </w:p>
+    <w:p>
+      <w:r>
+        <w:t>Offers features like branch protection rules, two-factor authentication, and dependency alerts to enhance security.</w:t>
       </w:r>
     </w:p>
     <w:p/>

</xml_diff>

<commit_message>
conclusion added by numan arif
</commit_message>
<xml_diff>
--- a/ProjectReport.docx
+++ b/ProjectReport.docx
@@ -45,25 +45,23 @@
           <w:kern w:val="0"/>
           <w14:ligatures w14:val="none"/>
         </w:rPr>
-        <w:t xml:space="preserve"> </w:t>
-      </w:r>
-      <w:proofErr w:type="spellStart"/>
+        <w:t xml:space="preserve"> Github</w:t>
+      </w:r>
       <w:r>
         <w:rPr>
           <w:rFonts w:eastAsia="Times New Roman" w:cs="Times New Roman"/>
           <w:kern w:val="0"/>
           <w14:ligatures w14:val="none"/>
         </w:rPr>
-        <w:t>Github</w:t>
-      </w:r>
-      <w:proofErr w:type="spellEnd"/>
+        <w:t>. Following are the key features of</w:t>
+      </w:r>
       <w:r>
         <w:rPr>
           <w:rFonts w:eastAsia="Times New Roman" w:cs="Times New Roman"/>
           <w:kern w:val="0"/>
           <w14:ligatures w14:val="none"/>
         </w:rPr>
-        <w:t>. Following are the key features of</w:t>
+        <w:t xml:space="preserve"> Github</w:t>
       </w:r>
       <w:r>
         <w:rPr>
@@ -71,24 +69,6 @@
           <w:kern w:val="0"/>
           <w14:ligatures w14:val="none"/>
         </w:rPr>
-        <w:t xml:space="preserve"> </w:t>
-      </w:r>
-      <w:proofErr w:type="spellStart"/>
-      <w:r>
-        <w:rPr>
-          <w:rFonts w:eastAsia="Times New Roman" w:cs="Times New Roman"/>
-          <w:kern w:val="0"/>
-          <w14:ligatures w14:val="none"/>
-        </w:rPr>
-        <w:t>Github</w:t>
-      </w:r>
-      <w:proofErr w:type="spellEnd"/>
-      <w:r>
-        <w:rPr>
-          <w:rFonts w:eastAsia="Times New Roman" w:cs="Times New Roman"/>
-          <w:kern w:val="0"/>
-          <w14:ligatures w14:val="none"/>
-        </w:rPr>
         <w:t>:</w:t>
       </w:r>
     </w:p>
@@ -284,23 +264,7 @@
           <w:b/>
           <w:bCs/>
         </w:rPr>
-        <w:t xml:space="preserve">7. Collaboration and </w:t>
-      </w:r>
-      <w:proofErr w:type="gramStart"/>
-      <w:r>
-        <w:rPr>
-          <w:b/>
-          <w:bCs/>
-        </w:rPr>
-        <w:t>Open Source</w:t>
-      </w:r>
-      <w:proofErr w:type="gramEnd"/>
-      <w:r>
-        <w:rPr>
-          <w:b/>
-          <w:bCs/>
-        </w:rPr>
-        <w:t xml:space="preserve"> Contribution</w:t>
+        <w:t>7. Collaboration and Open Source Contribution</w:t>
       </w:r>
     </w:p>
     <w:p>
@@ -534,7 +498,87 @@
         <w:t>Offers features like branch protection rules, two-factor authentication, and dependency alerts to enhance security.</w:t>
       </w:r>
     </w:p>
-    <w:p/>
+    <w:p>
+      <w:pPr>
+        <w:rPr>
+          <w:b/>
+          <w:bCs/>
+        </w:rPr>
+      </w:pPr>
+      <w:r>
+        <w:rPr>
+          <w:b/>
+          <w:bCs/>
+        </w:rPr>
+        <w:lastRenderedPageBreak/>
+        <w:t xml:space="preserve">Community and </w:t>
+      </w:r>
+      <w:r>
+        <w:rPr>
+          <w:b/>
+          <w:bCs/>
+        </w:rPr>
+        <w:t>Open-Source</w:t>
+      </w:r>
+      <w:r>
+        <w:rPr>
+          <w:b/>
+          <w:bCs/>
+        </w:rPr>
+        <w:t xml:space="preserve"> Collaboration:</w:t>
+      </w:r>
+    </w:p>
+    <w:p>
+      <w:r>
+        <w:t>GitHub supports millions of open-source projects, enabling developers worldwide to contribute and collaborate easily.</w:t>
+      </w:r>
+    </w:p>
+    <w:p>
+      <w:pPr>
+        <w:rPr>
+          <w:b/>
+          <w:bCs/>
+        </w:rPr>
+      </w:pPr>
+      <w:r>
+        <w:rPr>
+          <w:b/>
+          <w:bCs/>
+        </w:rPr>
+        <w:t>Integration and Extensibility:</w:t>
+      </w:r>
+    </w:p>
+    <w:p>
+      <w:r>
+        <w:t>Integrates with popular tools such as Slack, VS Code, and Jira, and supports GitHub Apps and APIs for customization.</w:t>
+      </w:r>
+    </w:p>
+    <w:p>
+      <w:pPr>
+        <w:rPr>
+          <w:rFonts w:asciiTheme="majorHAnsi" w:hAnsiTheme="majorHAnsi"/>
+          <w:b/>
+          <w:bCs/>
+          <w:sz w:val="28"/>
+          <w:szCs w:val="28"/>
+        </w:rPr>
+      </w:pPr>
+      <w:r>
+        <w:rPr>
+          <w:rFonts w:asciiTheme="majorHAnsi" w:hAnsiTheme="majorHAnsi"/>
+          <w:b/>
+          <w:bCs/>
+          <w:sz w:val="28"/>
+          <w:szCs w:val="28"/>
+        </w:rPr>
+        <w:t>Conclusion</w:t>
+      </w:r>
+    </w:p>
+    <w:p>
+      <w:r>
+        <w:t>In conclusion, GitHub is an essential platform for modern software development, offering a complete environment for version control, collaboration, and automation. Its combination of Git-based workflow, strong community support, and integrated CI/CD features makes it one of the most reliable and widely adopted tools for developers. By using GitHub, teams can improve productivity, maintain clean version histories, and deliver high-quality software efficiently.</w:t>
+      </w:r>
+    </w:p>
     <w:sectPr>
       <w:pgSz w:w="12240" w:h="15840"/>
       <w:pgMar w:top="1440" w:right="1440" w:bottom="1440" w:left="1440" w:header="720" w:footer="720" w:gutter="0"/>

</xml_diff>

<commit_message>
added details of github in document............MZA
</commit_message>
<xml_diff>
--- a/ProjectReport.docx
+++ b/ProjectReport.docx
@@ -997,11 +997,430 @@
         <w:ind/>
         <w:rPr/>
       </w:pPr>
+      <w:r/>
+      <w:r/>
+      <w:r/>
+    </w:p>
+    <w:p>
+      <w:pPr>
+        <w:pBdr/>
+        <w:spacing/>
+        <w:ind/>
+        <w:rPr>
+          <w:rFonts w:asciiTheme="majorHAnsi" w:hAnsiTheme="majorHAnsi"/>
+          <w:b/>
+          <w:bCs/>
+          <w:sz w:val="28"/>
+          <w:szCs w:val="28"/>
+        </w:rPr>
+      </w:pPr>
       <w:r>
         <w:rPr>
-          <w:highlight w:val="none"/>
+          <w:rFonts w:asciiTheme="majorHAnsi" w:hAnsiTheme="majorHAnsi"/>
+          <w:b/>
+          <w:bCs/>
+          <w:sz w:val="28"/>
+          <w:szCs w:val="28"/>
+        </w:rPr>
+        <w:t xml:space="preserve">Details</w:t>
+      </w:r>
+      <w:r>
+        <w:rPr>
+          <w:rFonts w:asciiTheme="majorHAnsi" w:hAnsiTheme="majorHAnsi"/>
+          <w:b/>
+          <w:bCs/>
+          <w:sz w:val="28"/>
+          <w:szCs w:val="28"/>
         </w:rPr>
       </w:r>
+      <w:r>
+        <w:rPr>
+          <w:rFonts w:asciiTheme="majorHAnsi" w:hAnsiTheme="majorHAnsi"/>
+          <w:b/>
+          <w:bCs/>
+          <w:sz w:val="28"/>
+          <w:szCs w:val="28"/>
+        </w:rPr>
+      </w:r>
+    </w:p>
+    <w:p>
+      <w:pPr>
+        <w:pBdr/>
+        <w:spacing/>
+        <w:ind/>
+        <w:rPr/>
+      </w:pPr>
+      <w:r>
+        <w:t xml:space="preserve">GitHub provides a rich set of features that enhance software development, collaboration, and project management:</w:t>
+      </w:r>
+      <w:r/>
+      <w:r/>
+    </w:p>
+    <w:p>
+      <w:pPr>
+        <w:pBdr/>
+        <w:spacing/>
+        <w:ind/>
+        <w:rPr>
+          <w:b/>
+          <w:bCs/>
+        </w:rPr>
+      </w:pPr>
+      <w:r>
+        <w:rPr>
+          <w:b/>
+          <w:bCs/>
+        </w:rPr>
+        <w:t xml:space="preserve">Repository Hosting:</w:t>
+      </w:r>
+      <w:r>
+        <w:rPr>
+          <w:b/>
+          <w:bCs/>
+        </w:rPr>
+      </w:r>
+      <w:r>
+        <w:rPr>
+          <w:b/>
+          <w:bCs/>
+        </w:rPr>
+      </w:r>
+    </w:p>
+    <w:p>
+      <w:pPr>
+        <w:pBdr/>
+        <w:spacing/>
+        <w:ind/>
+        <w:rPr/>
+      </w:pPr>
+      <w:r>
+        <w:t xml:space="preserve">GitHub hosts both public and private repositories, allowing developers to store and organize code efficiently in one place.</w:t>
+      </w:r>
+      <w:r/>
+      <w:r/>
+    </w:p>
+    <w:p>
+      <w:pPr>
+        <w:pBdr/>
+        <w:spacing/>
+        <w:ind/>
+        <w:rPr>
+          <w:b/>
+          <w:bCs/>
+        </w:rPr>
+      </w:pPr>
+      <w:r>
+        <w:rPr>
+          <w:b/>
+          <w:bCs/>
+        </w:rPr>
+        <w:t xml:space="preserve">Branching and Merging:</w:t>
+      </w:r>
+      <w:r>
+        <w:rPr>
+          <w:b/>
+          <w:bCs/>
+        </w:rPr>
+      </w:r>
+      <w:r>
+        <w:rPr>
+          <w:b/>
+          <w:bCs/>
+        </w:rPr>
+      </w:r>
+    </w:p>
+    <w:p>
+      <w:pPr>
+        <w:pBdr/>
+        <w:spacing/>
+        <w:ind/>
+        <w:rPr/>
+      </w:pPr>
+      <w:r>
+        <w:t xml:space="preserve">Developers can create branches to work on new features or fixes independently, then merge changes into the main branch after review.</w:t>
+      </w:r>
+      <w:r/>
+      <w:r/>
+    </w:p>
+    <w:p>
+      <w:pPr>
+        <w:pBdr/>
+        <w:spacing/>
+        <w:ind/>
+        <w:rPr>
+          <w:b/>
+          <w:bCs/>
+        </w:rPr>
+      </w:pPr>
+      <w:r>
+        <w:rPr>
+          <w:b/>
+          <w:bCs/>
+        </w:rPr>
+        <w:t xml:space="preserve">Pull Requests and Code Reviews:</w:t>
+      </w:r>
+      <w:r>
+        <w:rPr>
+          <w:b/>
+          <w:bCs/>
+        </w:rPr>
+      </w:r>
+      <w:r>
+        <w:rPr>
+          <w:b/>
+          <w:bCs/>
+        </w:rPr>
+      </w:r>
+    </w:p>
+    <w:p>
+      <w:pPr>
+        <w:pBdr/>
+        <w:spacing/>
+        <w:ind/>
+        <w:rPr/>
+      </w:pPr>
+      <w:r>
+        <w:t xml:space="preserve">GitHub’s pull request system allows team members to review code, discuss improvements, and ensure quality before merging changes.</w:t>
+      </w:r>
+      <w:r/>
+      <w:r/>
+    </w:p>
+    <w:p>
+      <w:pPr>
+        <w:pBdr/>
+        <w:spacing/>
+        <w:ind/>
+        <w:rPr>
+          <w:b/>
+          <w:bCs/>
+        </w:rPr>
+      </w:pPr>
+      <w:r>
+        <w:rPr>
+          <w:b/>
+          <w:bCs/>
+        </w:rPr>
+        <w:t xml:space="preserve">GitHub Actions (CI/CD):</w:t>
+      </w:r>
+      <w:r>
+        <w:rPr>
+          <w:b/>
+          <w:bCs/>
+        </w:rPr>
+      </w:r>
+      <w:r>
+        <w:rPr>
+          <w:b/>
+          <w:bCs/>
+        </w:rPr>
+      </w:r>
+    </w:p>
+    <w:p>
+      <w:pPr>
+        <w:pBdr/>
+        <w:spacing/>
+        <w:ind/>
+        <w:rPr/>
+      </w:pPr>
+      <w:r>
+        <w:t xml:space="preserve">Provides built-in automation for testing and deploying code through continuous integration and continuous deployment workflows.</w:t>
+      </w:r>
+      <w:r/>
+      <w:r/>
+    </w:p>
+    <w:p>
+      <w:pPr>
+        <w:pBdr/>
+        <w:spacing/>
+        <w:ind/>
+        <w:rPr>
+          <w:b/>
+          <w:bCs/>
+        </w:rPr>
+      </w:pPr>
+      <w:r>
+        <w:rPr>
+          <w:b/>
+          <w:bCs/>
+        </w:rPr>
+        <w:t xml:space="preserve">Issue Tracking and Project Boards:</w:t>
+      </w:r>
+      <w:r>
+        <w:rPr>
+          <w:b/>
+          <w:bCs/>
+        </w:rPr>
+      </w:r>
+      <w:r>
+        <w:rPr>
+          <w:b/>
+          <w:bCs/>
+        </w:rPr>
+      </w:r>
+    </w:p>
+    <w:p>
+      <w:pPr>
+        <w:pBdr/>
+        <w:spacing/>
+        <w:ind/>
+        <w:rPr/>
+      </w:pPr>
+      <w:r>
+        <w:t xml:space="preserve">GitHub includes integrated issue tracking and Kanban-style boards for managing tasks, bugs, and project progress.</w:t>
+      </w:r>
+      <w:r/>
+      <w:r/>
+    </w:p>
+    <w:p>
+      <w:pPr>
+        <w:pBdr/>
+        <w:spacing/>
+        <w:ind/>
+        <w:rPr>
+          <w:b/>
+          <w:bCs/>
+        </w:rPr>
+      </w:pPr>
+      <w:r>
+        <w:rPr>
+          <w:b/>
+          <w:bCs/>
+        </w:rPr>
+        <w:t xml:space="preserve">Security and Access Control:</w:t>
+      </w:r>
+      <w:r>
+        <w:rPr>
+          <w:b/>
+          <w:bCs/>
+        </w:rPr>
+      </w:r>
+      <w:r>
+        <w:rPr>
+          <w:b/>
+          <w:bCs/>
+        </w:rPr>
+      </w:r>
+    </w:p>
+    <w:p>
+      <w:pPr>
+        <w:pBdr/>
+        <w:spacing/>
+        <w:ind/>
+        <w:rPr/>
+      </w:pPr>
+      <w:r>
+        <w:t xml:space="preserve">Offers features like branch protection rules, two-factor authentication, and dependency alerts to enhance security.</w:t>
+      </w:r>
+      <w:r/>
+      <w:r/>
+    </w:p>
+    <w:p>
+      <w:pPr>
+        <w:pBdr/>
+        <w:spacing/>
+        <w:ind/>
+        <w:rPr>
+          <w:b/>
+          <w:bCs/>
+        </w:rPr>
+      </w:pPr>
+      <w:r>
+        <w:rPr>
+          <w:b/>
+          <w:bCs/>
+        </w:rPr>
+        <w:t xml:space="preserve">Community and </w:t>
+      </w:r>
+      <w:r>
+        <w:rPr>
+          <w:b/>
+          <w:bCs/>
+        </w:rPr>
+        <w:t xml:space="preserve">Open-Source</w:t>
+      </w:r>
+      <w:r>
+        <w:rPr>
+          <w:b/>
+          <w:bCs/>
+        </w:rPr>
+        <w:t xml:space="preserve"> Collaboration:</w:t>
+      </w:r>
+      <w:r>
+        <w:rPr>
+          <w:b/>
+          <w:bCs/>
+        </w:rPr>
+      </w:r>
+      <w:r>
+        <w:rPr>
+          <w:b/>
+          <w:bCs/>
+        </w:rPr>
+      </w:r>
+    </w:p>
+    <w:p>
+      <w:pPr>
+        <w:pBdr/>
+        <w:spacing/>
+        <w:ind/>
+        <w:rPr/>
+      </w:pPr>
+      <w:r>
+        <w:t xml:space="preserve">GitHub supports millions of open-source projects, enabling developers worldwide to contribute and collaborate easily.</w:t>
+      </w:r>
+      <w:r/>
+      <w:r/>
+    </w:p>
+    <w:p>
+      <w:pPr>
+        <w:pBdr/>
+        <w:spacing/>
+        <w:ind/>
+        <w:rPr>
+          <w:b/>
+          <w:bCs/>
+        </w:rPr>
+      </w:pPr>
+      <w:r>
+        <w:rPr>
+          <w:b/>
+          <w:bCs/>
+        </w:rPr>
+        <w:t xml:space="preserve">Integration and Extensibility:</w:t>
+      </w:r>
+      <w:r>
+        <w:rPr>
+          <w:b/>
+          <w:bCs/>
+        </w:rPr>
+      </w:r>
+      <w:r>
+        <w:rPr>
+          <w:b/>
+          <w:bCs/>
+        </w:rPr>
+      </w:r>
+    </w:p>
+    <w:p>
+      <w:pPr>
+        <w:pBdr/>
+        <w:spacing/>
+        <w:ind/>
+        <w:rPr/>
+      </w:pPr>
+      <w:r>
+        <w:t xml:space="preserve">Integrates with popular tools such as Slack, VS Code, and Jira, and supports GitHub Apps and APIs for customization.</w:t>
+      </w:r>
+      <w:r/>
+      <w:r/>
+    </w:p>
+    <w:p>
+      <w:pPr>
+        <w:pBdr/>
+        <w:spacing/>
+        <w:ind/>
+        <w:rPr/>
+      </w:pPr>
       <w:r>
         <w:rPr>
           <w:highlight w:val="none"/>

</xml_diff>

<commit_message>
details added by zain ahmad
</commit_message>
<xml_diff>
--- a/ProjectReport.docx
+++ b/ProjectReport.docx
@@ -1323,10 +1323,271 @@
       <w:r>
         <w:t xml:space="preserve"> continuous integration, and provides a central place for managing code repositories.   </w:t>
       </w:r>
+    </w:p>
+    <w:p>
+      <w:pPr>
+        <w:rPr>
+          <w:rFonts w:asciiTheme="majorHAnsi" w:hAnsiTheme="majorHAnsi"/>
+          <w:b/>
+          <w:bCs/>
+          <w:sz w:val="28"/>
+          <w:szCs w:val="28"/>
+        </w:rPr>
+      </w:pPr>
+      <w:r>
+        <w:rPr>
+          <w:rFonts w:asciiTheme="majorHAnsi" w:hAnsiTheme="majorHAnsi"/>
+          <w:b/>
+          <w:bCs/>
+          <w:sz w:val="28"/>
+          <w:szCs w:val="28"/>
+        </w:rPr>
+        <w:lastRenderedPageBreak/>
+        <w:t>Details</w:t>
+      </w:r>
+    </w:p>
+    <w:p>
+      <w:proofErr w:type="spellStart"/>
+      <w:r>
+        <w:t>GitHub</w:t>
+      </w:r>
+      <w:proofErr w:type="spellEnd"/>
+      <w:r>
+        <w:t xml:space="preserve"> provides a rich set of features that enhance software development, collaboration, and project management:</w:t>
+      </w:r>
+    </w:p>
+    <w:p>
+      <w:pPr>
+        <w:rPr>
+          <w:b/>
+          <w:bCs/>
+        </w:rPr>
+      </w:pPr>
+      <w:r>
+        <w:rPr>
+          <w:b/>
+          <w:bCs/>
+        </w:rPr>
+        <w:t>Repository Hosting:</w:t>
+      </w:r>
+    </w:p>
+    <w:p>
+      <w:proofErr w:type="spellStart"/>
+      <w:r>
+        <w:t>GitHub</w:t>
+      </w:r>
+      <w:proofErr w:type="spellEnd"/>
+      <w:r>
+        <w:t xml:space="preserve"> hosts both public and private repositories, allowing developers to store and organize code efficiently in one place.</w:t>
+      </w:r>
+    </w:p>
+    <w:p>
+      <w:pPr>
+        <w:rPr>
+          <w:b/>
+          <w:bCs/>
+        </w:rPr>
+      </w:pPr>
+      <w:r>
+        <w:rPr>
+          <w:b/>
+          <w:bCs/>
+        </w:rPr>
+        <w:t>Branching and Merging:</w:t>
+      </w:r>
+    </w:p>
+    <w:p>
+      <w:r>
+        <w:t xml:space="preserve">Developers can create branches to work on new features or fixes independently, </w:t>
+      </w:r>
+      <w:proofErr w:type="gramStart"/>
+      <w:r>
+        <w:t>then</w:t>
+      </w:r>
+      <w:proofErr w:type="gramEnd"/>
+      <w:r>
+        <w:t xml:space="preserve"> merge changes into the main branch after review.</w:t>
+      </w:r>
+    </w:p>
+    <w:p>
+      <w:pPr>
+        <w:rPr>
+          <w:b/>
+          <w:bCs/>
+        </w:rPr>
+      </w:pPr>
+      <w:r>
+        <w:rPr>
+          <w:b/>
+          <w:bCs/>
+        </w:rPr>
+        <w:t>Pull Requests and Code Reviews:</w:t>
+      </w:r>
+    </w:p>
+    <w:p>
+      <w:proofErr w:type="spellStart"/>
+      <w:r>
+        <w:t>GitHub’s</w:t>
+      </w:r>
+      <w:proofErr w:type="spellEnd"/>
+      <w:r>
+        <w:t xml:space="preserve"> pull request system allows team members to review code, discuss improvements, and ensure quality before merging changes.</w:t>
+      </w:r>
+    </w:p>
+    <w:p>
+      <w:pPr>
+        <w:rPr>
+          <w:b/>
+          <w:bCs/>
+        </w:rPr>
+      </w:pPr>
+      <w:proofErr w:type="spellStart"/>
+      <w:r>
+        <w:rPr>
+          <w:b/>
+          <w:bCs/>
+        </w:rPr>
+        <w:t>GitHub</w:t>
+      </w:r>
+      <w:proofErr w:type="spellEnd"/>
+      <w:r>
+        <w:rPr>
+          <w:b/>
+          <w:bCs/>
+        </w:rPr>
+        <w:t xml:space="preserve"> Actions (CI/CD):</w:t>
+      </w:r>
+    </w:p>
+    <w:p>
+      <w:proofErr w:type="gramStart"/>
+      <w:r>
+        <w:t>Provides built-in automation for testing and deploying code through continuous integration and continuous deployment workflows.</w:t>
+      </w:r>
+      <w:proofErr w:type="gramEnd"/>
+    </w:p>
+    <w:p>
+      <w:pPr>
+        <w:rPr>
+          <w:b/>
+          <w:bCs/>
+        </w:rPr>
+      </w:pPr>
+      <w:r>
+        <w:rPr>
+          <w:b/>
+          <w:bCs/>
+        </w:rPr>
+        <w:t>Issue Tracking and Project Boards:</w:t>
+      </w:r>
+    </w:p>
+    <w:p>
+      <w:proofErr w:type="spellStart"/>
+      <w:r>
+        <w:t>GitHub</w:t>
+      </w:r>
+      <w:proofErr w:type="spellEnd"/>
+      <w:r>
+        <w:t xml:space="preserve"> includes integrated issue tracking and </w:t>
+      </w:r>
+      <w:proofErr w:type="spellStart"/>
+      <w:r>
+        <w:t>Kanban</w:t>
+      </w:r>
+      <w:proofErr w:type="spellEnd"/>
+      <w:r>
+        <w:t>-style boards for managing tasks, bugs, and project progress.</w:t>
+      </w:r>
+    </w:p>
+    <w:p>
+      <w:pPr>
+        <w:rPr>
+          <w:b/>
+          <w:bCs/>
+        </w:rPr>
+      </w:pPr>
+      <w:r>
+        <w:rPr>
+          <w:b/>
+          <w:bCs/>
+        </w:rPr>
+        <w:t>Security and Access Control:</w:t>
+      </w:r>
+    </w:p>
+    <w:p>
+      <w:proofErr w:type="gramStart"/>
+      <w:r>
+        <w:t>Offers features</w:t>
+      </w:r>
+      <w:proofErr w:type="gramEnd"/>
+      <w:r>
+        <w:t xml:space="preserve"> like branch protection rules, two-factor authentication, and dependency alerts to enhance security.</w:t>
+      </w:r>
+    </w:p>
+    <w:p>
+      <w:pPr>
+        <w:rPr>
+          <w:b/>
+          <w:bCs/>
+        </w:rPr>
+      </w:pPr>
+      <w:r>
+        <w:rPr>
+          <w:b/>
+          <w:bCs/>
+        </w:rPr>
+        <w:t>Community and Open-Source Collaboration:</w:t>
+      </w:r>
+    </w:p>
+    <w:p>
+      <w:proofErr w:type="spellStart"/>
+      <w:r>
+        <w:t>GitHub</w:t>
+      </w:r>
+      <w:proofErr w:type="spellEnd"/>
+      <w:r>
+        <w:t xml:space="preserve"> supports millions of open-source projects, enabling developers worldwide to contribute and collaborate easily.</w:t>
+      </w:r>
+    </w:p>
+    <w:p>
+      <w:pPr>
+        <w:rPr>
+          <w:b/>
+          <w:bCs/>
+        </w:rPr>
+      </w:pPr>
+      <w:r>
+        <w:rPr>
+          <w:b/>
+          <w:bCs/>
+        </w:rPr>
+        <w:t>Integration and Extensibility:</w:t>
+      </w:r>
+    </w:p>
+    <w:p>
+      <w:r>
+        <w:t xml:space="preserve">Integrates with popular tools such as Slack, VS Code, and </w:t>
+      </w:r>
+      <w:proofErr w:type="spellStart"/>
+      <w:r>
+        <w:t>Jira</w:t>
+      </w:r>
+      <w:proofErr w:type="spellEnd"/>
+      <w:r>
+        <w:t xml:space="preserve">, and supports </w:t>
+      </w:r>
+      <w:proofErr w:type="spellStart"/>
+      <w:r>
+        <w:t>GitHub</w:t>
+      </w:r>
+      <w:proofErr w:type="spellEnd"/>
+      <w:r>
+        <w:t xml:space="preserve"> Apps and APIs for customization.</w:t>
+      </w:r>
+    </w:p>
+    <w:p>
       <w:bookmarkStart w:id="0" w:name="_GoBack"/>
       <w:bookmarkEnd w:id="0"/>
     </w:p>
-    <w:p/>
     <w:sectPr>
       <w:pgSz w:w="12240" w:h="15840"/>
       <w:pgMar w:top="1440" w:right="1440" w:bottom="1440" w:left="1440" w:header="720" w:footer="720" w:gutter="0"/>

</xml_diff>

<commit_message>
conclusion added by zain
</commit_message>
<xml_diff>
--- a/ProjectReport.docx
+++ b/ProjectReport.docx
@@ -1585,8 +1585,63 @@
       </w:r>
     </w:p>
     <w:p>
+      <w:pPr>
+        <w:rPr>
+          <w:rFonts w:asciiTheme="majorHAnsi" w:hAnsiTheme="majorHAnsi"/>
+          <w:b/>
+          <w:bCs/>
+          <w:sz w:val="28"/>
+          <w:szCs w:val="28"/>
+        </w:rPr>
+      </w:pPr>
+      <w:r>
+        <w:rPr>
+          <w:rFonts w:asciiTheme="majorHAnsi" w:hAnsiTheme="majorHAnsi"/>
+          <w:b/>
+          <w:bCs/>
+          <w:sz w:val="28"/>
+          <w:szCs w:val="28"/>
+        </w:rPr>
+        <w:t>Conclusion</w:t>
+      </w:r>
+    </w:p>
+    <w:p>
+      <w:r>
+        <w:t xml:space="preserve">In conclusion, </w:t>
+      </w:r>
+      <w:proofErr w:type="spellStart"/>
+      <w:r>
+        <w:t>GitHub</w:t>
+      </w:r>
+      <w:proofErr w:type="spellEnd"/>
+      <w:r>
+        <w:t xml:space="preserve"> is an essential platform for modern software development, offering a complete environment for version control, collaboration, and automation. Its combination of </w:t>
+      </w:r>
+      <w:proofErr w:type="spellStart"/>
+      <w:r>
+        <w:t>Git</w:t>
+      </w:r>
+      <w:proofErr w:type="spellEnd"/>
+      <w:r>
+        <w:t>-</w:t>
+      </w:r>
+      <w:r>
+        <w:lastRenderedPageBreak/>
+        <w:t xml:space="preserve">based workflow, strong community support, and integrated CI/CD features makes it one of the most reliable and widely adopted tools for developers. By using </w:t>
+      </w:r>
+      <w:proofErr w:type="spellStart"/>
+      <w:r>
+        <w:t>GitHub</w:t>
+      </w:r>
+      <w:proofErr w:type="spellEnd"/>
+      <w:r>
+        <w:t>, teams can improve productivity, maintain clean ve</w:t>
+      </w:r>
       <w:bookmarkStart w:id="0" w:name="_GoBack"/>
       <w:bookmarkEnd w:id="0"/>
+      <w:r>
+        <w:t>rsion histories, and deliver high-quality software efficiently.</w:t>
+      </w:r>
     </w:p>
     <w:sectPr>
       <w:pgSz w:w="12240" w:h="15840"/>

</xml_diff>